<commit_message>
Updated files for Martin Tennis Academy website
</commit_message>
<xml_diff>
--- a/Supporting documentation/Description of stylized hyperlink tiles.docx
+++ b/Supporting documentation/Description of stylized hyperlink tiles.docx
@@ -4,19 +4,22 @@
   <w:body>
     <w:p>
       <w:r>
-        <w:t xml:space="preserve">Please create </w:t>
-      </w:r>
-      <w:r>
-        <w:t>4</w:t>
-      </w:r>
-      <w:r>
-        <w:t xml:space="preserve"> row</w:t>
-      </w:r>
-      <w:r>
-        <w:t>s</w:t>
-      </w:r>
-      <w:r>
-        <w:t xml:space="preserve"> of four stylized hyperlink tiles, each with a vibrant and modern design. Here’s a detailed breakdown of its components:</w:t>
+        <w:t>For the highlighted tiles, p</w:t>
+      </w:r>
+      <w:r>
+        <w:t xml:space="preserve">lease create </w:t>
+      </w:r>
+      <w:r>
+        <w:t xml:space="preserve">a single </w:t>
+      </w:r>
+      <w:r>
+        <w:t xml:space="preserve">row of stylized hyperlink tiles, each with a vibrant and modern design. Here’s a detailed breakdown of </w:t>
+      </w:r>
+      <w:r>
+        <w:t xml:space="preserve">the </w:t>
+      </w:r>
+      <w:r>
+        <w:t>components:</w:t>
       </w:r>
     </w:p>
     <w:p>
@@ -49,7 +52,13 @@
         <w:t>Row Structure</w:t>
       </w:r>
       <w:r>
-        <w:t>: The tiles are arranged horizontally in a single row, evenly spaced for symmetry and visual balance.</w:t>
+        <w:t xml:space="preserve">: The tiles are arranged </w:t>
+      </w:r>
+      <w:r>
+        <w:t xml:space="preserve">vertically </w:t>
+      </w:r>
+      <w:r>
+        <w:t>in a single row, evenly spaced for symmetry and visual balance.</w:t>
       </w:r>
     </w:p>
     <w:p>
@@ -388,6 +397,22 @@
     </w:p>
     <w:p>
       <w:pPr>
+        <w:numPr>
+          <w:ilvl w:val="1"/>
+          <w:numId w:val="5"/>
+        </w:numPr>
+      </w:pPr>
+      <w:r>
+        <w:t>To scroll left or right on the screen, create 2 white circles with simple thin blue arrows, one pointing to the left and the other one pointing to the right.</w:t>
+      </w:r>
+    </w:p>
+    <w:p>
+      <w:pPr>
+        <w:ind w:left="1440"/>
+      </w:pPr>
+    </w:p>
+    <w:p>
+      <w:pPr>
         <w:rPr>
           <w:b/>
           <w:bCs/>
@@ -425,7 +450,13 @@
         <w:t>Colors</w:t>
       </w:r>
       <w:r>
-        <w:t>: The color palette is vibrant and eye-catching, making each tile stand out distinctly.</w:t>
+        <w:t>: The color palette is vibrant and eye-catching</w:t>
+      </w:r>
+      <w:r>
+        <w:t>, but professional</w:t>
+      </w:r>
+      <w:r>
+        <w:t>, making each tile stand out distinctly.</w:t>
       </w:r>
     </w:p>
     <w:p>

</xml_diff>

<commit_message>
Fix form submission and backend handling
</commit_message>
<xml_diff>
--- a/Supporting documentation/Description of stylized hyperlink tiles.docx
+++ b/Supporting documentation/Description of stylized hyperlink tiles.docx
@@ -148,6 +148,7 @@
         <w:spacing w:after="0"/>
         <w:ind w:left="446"/>
       </w:pPr>
+      <w:bookmarkStart w:id="0" w:name="_Hlk189713923"/>
       <w:r>
         <w:t xml:space="preserve">Testimonials </w:t>
       </w:r>
@@ -292,6 +293,309 @@
         <w:ind w:left="450"/>
       </w:pPr>
     </w:p>
+    <w:p>
+      <w:pPr>
+        <w:spacing w:after="0"/>
+        <w:ind w:left="446"/>
+      </w:pPr>
+      <w:r>
+        <w:t>testimonials</w:t>
+      </w:r>
+    </w:p>
+    <w:p>
+      <w:pPr>
+        <w:spacing w:after="0"/>
+        <w:ind w:left="446"/>
+      </w:pPr>
+      <w:r>
+        <w:t>high-performance</w:t>
+      </w:r>
+      <w:r>
+        <w:t>-</w:t>
+      </w:r>
+      <w:r>
+        <w:t>tennis</w:t>
+      </w:r>
+      <w:r>
+        <w:t>-</w:t>
+      </w:r>
+      <w:r>
+        <w:t>training</w:t>
+      </w:r>
+    </w:p>
+    <w:p>
+      <w:pPr>
+        <w:spacing w:after="0"/>
+        <w:ind w:left="446"/>
+      </w:pPr>
+      <w:r>
+        <w:t>international</w:t>
+      </w:r>
+      <w:r>
+        <w:t>-</w:t>
+      </w:r>
+      <w:r>
+        <w:t>juniors</w:t>
+      </w:r>
+      <w:r>
+        <w:t>-</w:t>
+      </w:r>
+      <w:r>
+        <w:t>tennis</w:t>
+      </w:r>
+      <w:r>
+        <w:t>-</w:t>
+      </w:r>
+      <w:r>
+        <w:t>program</w:t>
+      </w:r>
+    </w:p>
+    <w:p>
+      <w:pPr>
+        <w:spacing w:after="0"/>
+        <w:ind w:left="446"/>
+      </w:pPr>
+      <w:proofErr w:type="gramStart"/>
+      <w:r>
+        <w:t>group</w:t>
+      </w:r>
+      <w:r>
+        <w:t>-</w:t>
+      </w:r>
+      <w:r>
+        <w:t>lessons</w:t>
+      </w:r>
+      <w:proofErr w:type="gramEnd"/>
+    </w:p>
+    <w:p>
+      <w:pPr>
+        <w:spacing w:after="0"/>
+        <w:ind w:left="446"/>
+      </w:pPr>
+      <w:proofErr w:type="spellStart"/>
+      <w:r>
+        <w:t>hiit</w:t>
+      </w:r>
+      <w:proofErr w:type="spellEnd"/>
+      <w:r>
+        <w:t>-</w:t>
+      </w:r>
+      <w:r>
+        <w:t>tennis</w:t>
+      </w:r>
+      <w:r>
+        <w:t>-</w:t>
+      </w:r>
+      <w:r>
+        <w:t>classes</w:t>
+      </w:r>
+    </w:p>
+    <w:p>
+      <w:pPr>
+        <w:spacing w:after="0"/>
+        <w:ind w:left="446"/>
+      </w:pPr>
+      <w:r>
+        <w:t>facilities</w:t>
+      </w:r>
+      <w:r>
+        <w:t>-</w:t>
+      </w:r>
+      <w:r>
+        <w:t>showcase</w:t>
+      </w:r>
+    </w:p>
+    <w:p>
+      <w:pPr>
+        <w:spacing w:after="0"/>
+        <w:ind w:left="446"/>
+      </w:pPr>
+      <w:r>
+        <w:lastRenderedPageBreak/>
+        <w:t>meet</w:t>
+      </w:r>
+      <w:r>
+        <w:t>-</w:t>
+      </w:r>
+      <w:r>
+        <w:t>your</w:t>
+      </w:r>
+      <w:r>
+        <w:t>-</w:t>
+      </w:r>
+      <w:r>
+        <w:t>coach</w:t>
+      </w:r>
+    </w:p>
+    <w:p>
+      <w:pPr>
+        <w:spacing w:after="0"/>
+        <w:ind w:left="446"/>
+      </w:pPr>
+      <w:r>
+        <w:t>events</w:t>
+      </w:r>
+      <w:r>
+        <w:t>-</w:t>
+      </w:r>
+      <w:r>
+        <w:t>and</w:t>
+      </w:r>
+      <w:r>
+        <w:t>-</w:t>
+      </w:r>
+      <w:r>
+        <w:t>tournaments</w:t>
+      </w:r>
+      <w:r>
+        <w:t>-</w:t>
+      </w:r>
+      <w:r>
+        <w:t>pickleball</w:t>
+      </w:r>
+    </w:p>
+    <w:p>
+      <w:pPr>
+        <w:spacing w:after="0"/>
+        <w:ind w:left="446"/>
+      </w:pPr>
+      <w:r>
+        <w:t>events</w:t>
+      </w:r>
+      <w:r>
+        <w:t>-</w:t>
+      </w:r>
+      <w:r>
+        <w:t>and</w:t>
+      </w:r>
+      <w:r>
+        <w:t>-</w:t>
+      </w:r>
+      <w:r>
+        <w:t>tournaments</w:t>
+      </w:r>
+      <w:r>
+        <w:t>-</w:t>
+      </w:r>
+      <w:r>
+        <w:t>tennis</w:t>
+      </w:r>
+    </w:p>
+    <w:p>
+      <w:pPr>
+        <w:spacing w:after="0"/>
+        <w:ind w:left="446"/>
+      </w:pPr>
+      <w:r>
+        <w:t>scholarship</w:t>
+      </w:r>
+      <w:r>
+        <w:t>-</w:t>
+      </w:r>
+      <w:r>
+        <w:t>opportunities</w:t>
+      </w:r>
+    </w:p>
+    <w:p>
+      <w:pPr>
+        <w:spacing w:after="0"/>
+        <w:ind w:left="446"/>
+      </w:pPr>
+      <w:r>
+        <w:t>vlog</w:t>
+      </w:r>
+      <w:r>
+        <w:t>-</w:t>
+      </w:r>
+      <w:r>
+        <w:t>section</w:t>
+      </w:r>
+    </w:p>
+    <w:p>
+      <w:pPr>
+        <w:spacing w:after="0"/>
+        <w:ind w:left="446"/>
+      </w:pPr>
+      <w:r>
+        <w:t>swingers</w:t>
+      </w:r>
+      <w:r>
+        <w:t>-</w:t>
+      </w:r>
+      <w:r>
+        <w:t>socials</w:t>
+      </w:r>
+    </w:p>
+    <w:p>
+      <w:pPr>
+        <w:spacing w:after="0"/>
+        <w:ind w:left="446"/>
+      </w:pPr>
+      <w:r>
+        <w:t>training</w:t>
+      </w:r>
+      <w:r>
+        <w:t>-</w:t>
+      </w:r>
+      <w:r>
+        <w:t>locations</w:t>
+      </w:r>
+    </w:p>
+    <w:p>
+      <w:pPr>
+        <w:spacing w:after="0"/>
+        <w:ind w:left="446"/>
+      </w:pPr>
+      <w:r>
+        <w:t>embracing</w:t>
+      </w:r>
+      <w:r>
+        <w:t>-</w:t>
+      </w:r>
+      <w:r>
+        <w:t>ai</w:t>
+      </w:r>
+    </w:p>
+    <w:p>
+      <w:pPr>
+        <w:spacing w:after="0"/>
+        <w:ind w:left="446"/>
+      </w:pPr>
+      <w:proofErr w:type="gramStart"/>
+      <w:r>
+        <w:t>other</w:t>
+      </w:r>
+      <w:r>
+        <w:t>-</w:t>
+      </w:r>
+      <w:r>
+        <w:t>services</w:t>
+      </w:r>
+      <w:proofErr w:type="gramEnd"/>
+    </w:p>
+    <w:p>
+      <w:pPr>
+        <w:ind w:left="450"/>
+      </w:pPr>
+      <w:r>
+        <w:t>remote</w:t>
+      </w:r>
+      <w:r>
+        <w:t>-</w:t>
+      </w:r>
+      <w:proofErr w:type="gramStart"/>
+      <w:r>
+        <w:t>learning</w:t>
+      </w:r>
+      <w:r>
+        <w:t>-</w:t>
+      </w:r>
+      <w:r>
+        <w:t>opportunities</w:t>
+      </w:r>
+      <w:proofErr w:type="gramEnd"/>
+    </w:p>
+    <w:bookmarkEnd w:id="0"/>
     <w:p/>
     <w:p>
       <w:pPr>
@@ -355,7 +659,6 @@
           <w:b/>
           <w:bCs/>
         </w:rPr>
-        <w:lastRenderedPageBreak/>
         <w:t>Circular Buttons</w:t>
       </w:r>
       <w:r>
@@ -497,6 +800,7 @@
     </w:p>
     <w:p>
       <w:r>
+        <w:lastRenderedPageBreak/>
         <w:t xml:space="preserve">This image is ideal for a modern tennis </w:t>
       </w:r>
       <w:r>

</xml_diff>